<commit_message>
- Epsitec.Cresus: ajouté réglages pour StyleCop. - Epsitec.Cresus: documentation (brouillons).
git-svn-id: https://svn.opac.ch/svn/cr/branches/vs2010/Epsitec.Cresus@15315 787ff09c-d2b5-7842-b444-8dd0a418631d
</commit_message>
<xml_diff>
--- a/Epsitec.Cresus/External/Documentation/2011-01 To do list.docx
+++ b/Epsitec.Cresus/External/Documentation/2011-01 To do list.docx
@@ -1755,7 +1755,18 @@
         </w:numPr>
       </w:pPr>
       <w:r>
-        <w:t>Menu déroulant qui prend le verrou.</w:t>
+        <w:t xml:space="preserve">Ouverture de tuile pour un client rend la fiche </w:t>
+      </w:r>
+      <w:proofErr w:type="spellStart"/>
+      <w:r>
+        <w:rPr>
+          <w:i/>
+        </w:rPr>
+        <w:t>dirty</w:t>
+      </w:r>
+      <w:proofErr w:type="spellEnd"/>
+      <w:r>
+        <w:t>.</w:t>
       </w:r>
     </w:p>
     <w:p>
@@ -1766,162 +1777,104 @@
           <w:numId w:val="16"/>
         </w:numPr>
       </w:pPr>
-      <w:r>
-        <w:t xml:space="preserve">Ouverture de tuile pour un client rend la fiche </w:t>
-      </w:r>
       <w:proofErr w:type="spellStart"/>
       <w:r>
         <w:rPr>
           <w:i/>
         </w:rPr>
-        <w:t>dirty</w:t>
+        <w:t>ConnectionString</w:t>
       </w:r>
       <w:proofErr w:type="spellEnd"/>
       <w:r>
-        <w:t>.</w:t>
-      </w:r>
-    </w:p>
-    <w:p>
-      <w:pPr>
-        <w:pStyle w:val="ListParagraph"/>
-        <w:numPr>
-          <w:ilvl w:val="0"/>
-          <w:numId w:val="16"/>
-        </w:numPr>
-      </w:pPr>
-      <w:r>
-        <w:t xml:space="preserve">Un </w:t>
-      </w:r>
-      <w:proofErr w:type="spellStart"/>
-      <w:r>
-        <w:rPr>
-          <w:i/>
-        </w:rPr>
-        <w:t>Resolver</w:t>
-      </w:r>
-      <w:proofErr w:type="spellEnd"/>
-      <w:r>
-        <w:t xml:space="preserve"> absent n’est pas signalé quand on fait une recherche dans </w:t>
-      </w:r>
-      <w:proofErr w:type="spellStart"/>
-      <w:r>
-        <w:rPr>
-          <w:i/>
-        </w:rPr>
-        <w:t>CoreData</w:t>
-      </w:r>
-      <w:proofErr w:type="spellEnd"/>
-      <w:r>
-        <w:t>.</w:t>
-      </w:r>
-    </w:p>
-    <w:p>
-      <w:pPr>
-        <w:pStyle w:val="ListParagraph"/>
-        <w:numPr>
-          <w:ilvl w:val="0"/>
-          <w:numId w:val="16"/>
-        </w:numPr>
-      </w:pPr>
-      <w:proofErr w:type="spellStart"/>
-      <w:r>
-        <w:rPr>
-          <w:i/>
-        </w:rPr>
-        <w:t>ConnectionString</w:t>
-      </w:r>
-      <w:proofErr w:type="spellEnd"/>
-      <w:r>
         <w:t xml:space="preserve"> câblé en dur.</w:t>
       </w:r>
-    </w:p>
-    <w:p>
-      <w:r>
-        <w:t>Fonctionnalités base de données (MB) :</w:t>
-      </w:r>
-    </w:p>
-    <w:p>
-      <w:pPr>
-        <w:pStyle w:val="ListParagraph"/>
-        <w:numPr>
-          <w:ilvl w:val="0"/>
-          <w:numId w:val="17"/>
-        </w:numPr>
-      </w:pPr>
-      <w:r>
-        <w:t xml:space="preserve">Filtre (skip, </w:t>
-      </w:r>
-      <w:proofErr w:type="spellStart"/>
-      <w:r>
-        <w:t>take</w:t>
-      </w:r>
-      <w:proofErr w:type="spellEnd"/>
-      <w:r>
-        <w:t>) pour l’extraction, utile pour la liste de gauche.</w:t>
-      </w:r>
-    </w:p>
-    <w:p>
-      <w:pPr>
-        <w:pStyle w:val="ListParagraph"/>
-        <w:numPr>
-          <w:ilvl w:val="0"/>
-          <w:numId w:val="17"/>
-        </w:numPr>
-      </w:pPr>
-      <w:r>
-        <w:t>Performances, optimisations.</w:t>
-      </w:r>
-    </w:p>
-    <w:p>
-      <w:pPr>
-        <w:pStyle w:val="ListParagraph"/>
-        <w:numPr>
-          <w:ilvl w:val="0"/>
-          <w:numId w:val="17"/>
-        </w:numPr>
-      </w:pPr>
-      <w:r>
-        <w:t>Vérifier le fonctionnement si le fichier est distant (sur un serveur de bases de données).</w:t>
-      </w:r>
-    </w:p>
-    <w:p>
-      <w:r>
-        <w:t>Fonctionnalités de haut niveau (DR) :</w:t>
-      </w:r>
-    </w:p>
-    <w:p>
-      <w:pPr>
-        <w:pStyle w:val="ListParagraph"/>
-        <w:numPr>
-          <w:ilvl w:val="0"/>
-          <w:numId w:val="18"/>
-        </w:numPr>
-      </w:pPr>
-      <w:r>
-        <w:t>…</w:t>
-      </w:r>
-    </w:p>
-    <w:p>
-      <w:r>
-        <w:t>Framework (PA) :</w:t>
-      </w:r>
-    </w:p>
-    <w:p>
-      <w:pPr>
-        <w:pStyle w:val="ListParagraph"/>
-        <w:numPr>
-          <w:ilvl w:val="0"/>
-          <w:numId w:val="18"/>
-        </w:numPr>
-      </w:pPr>
-      <w:r>
-        <w:t>…</w:t>
-      </w:r>
-    </w:p>
-    <w:p>
       <w:bookmarkStart w:id="0" w:name="_GoBack"/>
       <w:bookmarkEnd w:id="0"/>
     </w:p>
+    <w:p>
+      <w:r>
+        <w:t>Fonctionnalités base de données (MB) :</w:t>
+      </w:r>
+    </w:p>
+    <w:p>
+      <w:pPr>
+        <w:pStyle w:val="ListParagraph"/>
+        <w:numPr>
+          <w:ilvl w:val="0"/>
+          <w:numId w:val="17"/>
+        </w:numPr>
+      </w:pPr>
+      <w:r>
+        <w:t xml:space="preserve">Filtre (skip, </w:t>
+      </w:r>
+      <w:proofErr w:type="spellStart"/>
+      <w:r>
+        <w:t>take</w:t>
+      </w:r>
+      <w:proofErr w:type="spellEnd"/>
+      <w:r>
+        <w:t>) pour l’extraction, utile pour la liste de gauche.</w:t>
+      </w:r>
+    </w:p>
+    <w:p>
+      <w:pPr>
+        <w:pStyle w:val="ListParagraph"/>
+        <w:numPr>
+          <w:ilvl w:val="0"/>
+          <w:numId w:val="17"/>
+        </w:numPr>
+      </w:pPr>
+      <w:r>
+        <w:t>Performances, optimisations.</w:t>
+      </w:r>
+    </w:p>
+    <w:p>
+      <w:pPr>
+        <w:pStyle w:val="ListParagraph"/>
+        <w:numPr>
+          <w:ilvl w:val="0"/>
+          <w:numId w:val="17"/>
+        </w:numPr>
+      </w:pPr>
+      <w:r>
+        <w:t>Vérifier le fonctionnement si le fichier est distant (sur un serveur de bases de données).</w:t>
+      </w:r>
+    </w:p>
+    <w:p>
+      <w:r>
+        <w:t>Fonctionnalités de haut niveau (DR) :</w:t>
+      </w:r>
+    </w:p>
+    <w:p>
+      <w:pPr>
+        <w:pStyle w:val="ListParagraph"/>
+        <w:numPr>
+          <w:ilvl w:val="0"/>
+          <w:numId w:val="18"/>
+        </w:numPr>
+      </w:pPr>
+      <w:r>
+        <w:t>…</w:t>
+      </w:r>
+    </w:p>
+    <w:p>
+      <w:r>
+        <w:t>Framework (PA) :</w:t>
+      </w:r>
+    </w:p>
+    <w:p>
+      <w:pPr>
+        <w:pStyle w:val="ListParagraph"/>
+        <w:numPr>
+          <w:ilvl w:val="0"/>
+          <w:numId w:val="18"/>
+        </w:numPr>
+      </w:pPr>
+      <w:r>
+        <w:t>…</w:t>
+      </w:r>
+    </w:p>
+    <w:p/>
     <w:sectPr>
       <w:footerReference w:type="default" r:id="rId9"/>
       <w:pgSz w:w="11906" w:h="16838"/>

</xml_diff>